<commit_message>
MS4 -Updated after testing
</commit_message>
<xml_diff>
--- a/Documents/Testing/TestDocuments/test-description.docx
+++ b/Documents/Testing/TestDocuments/test-description.docx
@@ -293,6 +293,9 @@
             <w:pPr>
               <w:cnfStyle w:val="000000100000" w:firstRow="0" w:lastRow="0" w:firstColumn="0" w:lastColumn="0" w:oddVBand="0" w:evenVBand="0" w:oddHBand="1" w:evenHBand="0" w:firstRowFirstColumn="0" w:firstRowLastColumn="0" w:lastRowFirstColumn="0" w:lastRowLastColumn="0"/>
             </w:pPr>
+            <w:r>
+              <w:t>0.0</w:t>
+            </w:r>
           </w:p>
         </w:tc>
         <w:tc>
@@ -304,6 +307,9 @@
             <w:pPr>
               <w:cnfStyle w:val="000000100000" w:firstRow="0" w:lastRow="0" w:firstColumn="0" w:lastColumn="0" w:oddVBand="0" w:evenVBand="0" w:oddHBand="1" w:evenHBand="0" w:firstRowFirstColumn="0" w:firstRowLastColumn="0" w:lastRowFirstColumn="0" w:lastRowLastColumn="0"/>
             </w:pPr>
+            <w:r>
+              <w:t>Pass</w:t>
+            </w:r>
           </w:p>
         </w:tc>
       </w:tr>
@@ -357,6 +363,9 @@
             <w:pPr>
               <w:cnfStyle w:val="000000000000" w:firstRow="0" w:lastRow="0" w:firstColumn="0" w:lastColumn="0" w:oddVBand="0" w:evenVBand="0" w:oddHBand="0" w:evenHBand="0" w:firstRowFirstColumn="0" w:firstRowLastColumn="0" w:lastRowFirstColumn="0" w:lastRowLastColumn="0"/>
             </w:pPr>
+            <w:r>
+              <w:t>0.5</w:t>
+            </w:r>
           </w:p>
         </w:tc>
         <w:tc>
@@ -368,6 +377,9 @@
             <w:pPr>
               <w:cnfStyle w:val="000000000000" w:firstRow="0" w:lastRow="0" w:firstColumn="0" w:lastColumn="0" w:oddVBand="0" w:evenVBand="0" w:oddHBand="0" w:evenHBand="0" w:firstRowFirstColumn="0" w:firstRowLastColumn="0" w:lastRowFirstColumn="0" w:lastRowLastColumn="0"/>
             </w:pPr>
+            <w:r>
+              <w:t>Pass</w:t>
+            </w:r>
           </w:p>
         </w:tc>
       </w:tr>
@@ -424,6 +436,9 @@
             <w:pPr>
               <w:cnfStyle w:val="000000100000" w:firstRow="0" w:lastRow="0" w:firstColumn="0" w:lastColumn="0" w:oddVBand="0" w:evenVBand="0" w:oddHBand="1" w:evenHBand="0" w:firstRowFirstColumn="0" w:firstRowLastColumn="0" w:lastRowFirstColumn="0" w:lastRowLastColumn="0"/>
             </w:pPr>
+            <w:r>
+              <w:t>1.0</w:t>
+            </w:r>
           </w:p>
         </w:tc>
         <w:tc>
@@ -435,6 +450,9 @@
             <w:pPr>
               <w:cnfStyle w:val="000000100000" w:firstRow="0" w:lastRow="0" w:firstColumn="0" w:lastColumn="0" w:oddVBand="0" w:evenVBand="0" w:oddHBand="1" w:evenHBand="0" w:firstRowFirstColumn="0" w:firstRowLastColumn="0" w:lastRowFirstColumn="0" w:lastRowLastColumn="0"/>
             </w:pPr>
+            <w:r>
+              <w:t>Pass</w:t>
+            </w:r>
           </w:p>
         </w:tc>
       </w:tr>
@@ -488,6 +506,9 @@
             <w:pPr>
               <w:cnfStyle w:val="000000000000" w:firstRow="0" w:lastRow="0" w:firstColumn="0" w:lastColumn="0" w:oddVBand="0" w:evenVBand="0" w:oddHBand="0" w:evenHBand="0" w:firstRowFirstColumn="0" w:firstRowLastColumn="0" w:lastRowFirstColumn="0" w:lastRowLastColumn="0"/>
             </w:pPr>
+            <w:r>
+              <w:t>1.0</w:t>
+            </w:r>
           </w:p>
         </w:tc>
         <w:tc>
@@ -499,6 +520,9 @@
             <w:pPr>
               <w:cnfStyle w:val="000000000000" w:firstRow="0" w:lastRow="0" w:firstColumn="0" w:lastColumn="0" w:oddVBand="0" w:evenVBand="0" w:oddHBand="0" w:evenHBand="0" w:firstRowFirstColumn="0" w:firstRowLastColumn="0" w:lastRowFirstColumn="0" w:lastRowLastColumn="0"/>
             </w:pPr>
+            <w:r>
+              <w:t>Pass</w:t>
+            </w:r>
           </w:p>
         </w:tc>
       </w:tr>
@@ -555,6 +579,9 @@
             <w:pPr>
               <w:cnfStyle w:val="000000100000" w:firstRow="0" w:lastRow="0" w:firstColumn="0" w:lastColumn="0" w:oddVBand="0" w:evenVBand="0" w:oddHBand="1" w:evenHBand="0" w:firstRowFirstColumn="0" w:firstRowLastColumn="0" w:lastRowFirstColumn="0" w:lastRowLastColumn="0"/>
             </w:pPr>
+            <w:r>
+              <w:t>0.0</w:t>
+            </w:r>
           </w:p>
         </w:tc>
         <w:tc>
@@ -566,6 +593,9 @@
             <w:pPr>
               <w:cnfStyle w:val="000000100000" w:firstRow="0" w:lastRow="0" w:firstColumn="0" w:lastColumn="0" w:oddVBand="0" w:evenVBand="0" w:oddHBand="1" w:evenHBand="0" w:firstRowFirstColumn="0" w:firstRowLastColumn="0" w:lastRowFirstColumn="0" w:lastRowLastColumn="0"/>
             </w:pPr>
+            <w:r>
+              <w:t>Pass</w:t>
+            </w:r>
           </w:p>
         </w:tc>
       </w:tr>
@@ -619,6 +649,9 @@
             <w:pPr>
               <w:cnfStyle w:val="000000000000" w:firstRow="0" w:lastRow="0" w:firstColumn="0" w:lastColumn="0" w:oddVBand="0" w:evenVBand="0" w:oddHBand="0" w:evenHBand="0" w:firstRowFirstColumn="0" w:firstRowLastColumn="0" w:lastRowFirstColumn="0" w:lastRowLastColumn="0"/>
             </w:pPr>
+            <w:r>
+              <w:t>0.5</w:t>
+            </w:r>
           </w:p>
         </w:tc>
         <w:tc>
@@ -630,6 +663,9 @@
             <w:pPr>
               <w:cnfStyle w:val="000000000000" w:firstRow="0" w:lastRow="0" w:firstColumn="0" w:lastColumn="0" w:oddVBand="0" w:evenVBand="0" w:oddHBand="0" w:evenHBand="0" w:firstRowFirstColumn="0" w:firstRowLastColumn="0" w:lastRowFirstColumn="0" w:lastRowLastColumn="0"/>
             </w:pPr>
+            <w:r>
+              <w:t>Pass</w:t>
+            </w:r>
           </w:p>
         </w:tc>
       </w:tr>
@@ -686,6 +722,9 @@
             <w:pPr>
               <w:cnfStyle w:val="000000100000" w:firstRow="0" w:lastRow="0" w:firstColumn="0" w:lastColumn="0" w:oddVBand="0" w:evenVBand="0" w:oddHBand="1" w:evenHBand="0" w:firstRowFirstColumn="0" w:firstRowLastColumn="0" w:lastRowFirstColumn="0" w:lastRowLastColumn="0"/>
             </w:pPr>
+            <w:r>
+              <w:t>1.0</w:t>
+            </w:r>
           </w:p>
         </w:tc>
         <w:tc>
@@ -697,6 +736,9 @@
             <w:pPr>
               <w:cnfStyle w:val="000000100000" w:firstRow="0" w:lastRow="0" w:firstColumn="0" w:lastColumn="0" w:oddVBand="0" w:evenVBand="0" w:oddHBand="1" w:evenHBand="0" w:firstRowFirstColumn="0" w:firstRowLastColumn="0" w:lastRowFirstColumn="0" w:lastRowLastColumn="0"/>
             </w:pPr>
+            <w:r>
+              <w:t>Pass</w:t>
+            </w:r>
           </w:p>
         </w:tc>
       </w:tr>
@@ -1010,6 +1052,9 @@
             <w:pPr>
               <w:cnfStyle w:val="000000100000" w:firstRow="0" w:lastRow="0" w:firstColumn="0" w:lastColumn="0" w:oddVBand="0" w:evenVBand="0" w:oddHBand="1" w:evenHBand="0" w:firstRowFirstColumn="0" w:firstRowLastColumn="0" w:lastRowFirstColumn="0" w:lastRowLastColumn="0"/>
             </w:pPr>
+            <w:r>
+              <w:t>0.0</w:t>
+            </w:r>
           </w:p>
         </w:tc>
         <w:tc>
@@ -1021,6 +1066,9 @@
             <w:pPr>
               <w:cnfStyle w:val="000000100000" w:firstRow="0" w:lastRow="0" w:firstColumn="0" w:lastColumn="0" w:oddVBand="0" w:evenVBand="0" w:oddHBand="1" w:evenHBand="0" w:firstRowFirstColumn="0" w:firstRowLastColumn="0" w:lastRowFirstColumn="0" w:lastRowLastColumn="0"/>
             </w:pPr>
+            <w:r>
+              <w:t>Pass</w:t>
+            </w:r>
           </w:p>
         </w:tc>
       </w:tr>
@@ -1074,6 +1122,12 @@
             <w:pPr>
               <w:cnfStyle w:val="000000000000" w:firstRow="0" w:lastRow="0" w:firstColumn="0" w:lastColumn="0" w:oddVBand="0" w:evenVBand="0" w:oddHBand="0" w:evenHBand="0" w:firstRowFirstColumn="0" w:firstRowLastColumn="0" w:lastRowFirstColumn="0" w:lastRowLastColumn="0"/>
             </w:pPr>
+            <w:r>
+              <w:t>0.</w:t>
+            </w:r>
+            <w:r>
+              <w:t>48</w:t>
+            </w:r>
           </w:p>
         </w:tc>
         <w:tc>
@@ -1085,6 +1139,9 @@
             <w:pPr>
               <w:cnfStyle w:val="000000000000" w:firstRow="0" w:lastRow="0" w:firstColumn="0" w:lastColumn="0" w:oddVBand="0" w:evenVBand="0" w:oddHBand="0" w:evenHBand="0" w:firstRowFirstColumn="0" w:firstRowLastColumn="0" w:lastRowFirstColumn="0" w:lastRowLastColumn="0"/>
             </w:pPr>
+            <w:r>
+              <w:t>Fail</w:t>
+            </w:r>
           </w:p>
         </w:tc>
       </w:tr>
@@ -1141,6 +1198,9 @@
             <w:pPr>
               <w:cnfStyle w:val="000000100000" w:firstRow="0" w:lastRow="0" w:firstColumn="0" w:lastColumn="0" w:oddVBand="0" w:evenVBand="0" w:oddHBand="1" w:evenHBand="0" w:firstRowFirstColumn="0" w:firstRowLastColumn="0" w:lastRowFirstColumn="0" w:lastRowLastColumn="0"/>
             </w:pPr>
+            <w:r>
+              <w:t>1.0</w:t>
+            </w:r>
           </w:p>
         </w:tc>
         <w:tc>
@@ -1152,6 +1212,9 @@
             <w:pPr>
               <w:cnfStyle w:val="000000100000" w:firstRow="0" w:lastRow="0" w:firstColumn="0" w:lastColumn="0" w:oddVBand="0" w:evenVBand="0" w:oddHBand="1" w:evenHBand="0" w:firstRowFirstColumn="0" w:firstRowLastColumn="0" w:lastRowFirstColumn="0" w:lastRowLastColumn="0"/>
             </w:pPr>
+            <w:r>
+              <w:t>Pass</w:t>
+            </w:r>
           </w:p>
         </w:tc>
       </w:tr>
@@ -1205,6 +1268,9 @@
             <w:pPr>
               <w:cnfStyle w:val="000000000000" w:firstRow="0" w:lastRow="0" w:firstColumn="0" w:lastColumn="0" w:oddVBand="0" w:evenVBand="0" w:oddHBand="0" w:evenHBand="0" w:firstRowFirstColumn="0" w:firstRowLastColumn="0" w:lastRowFirstColumn="0" w:lastRowLastColumn="0"/>
             </w:pPr>
+            <w:r>
+              <w:t>1.0</w:t>
+            </w:r>
           </w:p>
         </w:tc>
         <w:tc>
@@ -1216,6 +1282,9 @@
             <w:pPr>
               <w:cnfStyle w:val="000000000000" w:firstRow="0" w:lastRow="0" w:firstColumn="0" w:lastColumn="0" w:oddVBand="0" w:evenVBand="0" w:oddHBand="0" w:evenHBand="0" w:firstRowFirstColumn="0" w:firstRowLastColumn="0" w:lastRowFirstColumn="0" w:lastRowLastColumn="0"/>
             </w:pPr>
+            <w:r>
+              <w:t>Pass</w:t>
+            </w:r>
           </w:p>
         </w:tc>
       </w:tr>
@@ -1235,24 +1304,130 @@
     </w:p>
     <w:p>
       <w:pPr>
-        <w:rPr>
-          <w:color w:val="808080" w:themeColor="background1" w:themeShade="80"/>
+        <w:spacing w:before="100" w:beforeAutospacing="1" w:after="100" w:afterAutospacing="1" w:line="240" w:lineRule="auto"/>
+        <w:rPr>
+          <w:rFonts w:eastAsia="Times New Roman" w:cstheme="minorHAnsi"/>
+          <w:sz w:val="24"/>
+          <w:szCs w:val="24"/>
+          <w:lang w:val="en-CA"/>
         </w:rPr>
       </w:pPr>
-      <w:r>
-        <w:rPr>
-          <w:color w:val="808080" w:themeColor="background1" w:themeShade="80"/>
-        </w:rPr>
-        <w:t>None</w:t>
-      </w:r>
-    </w:p>
-    <w:p>
-      <w:r>
-        <w:rPr>
+      <w:proofErr w:type="spellStart"/>
+      <w:r>
+        <w:rPr>
+          <w:rFonts w:eastAsia="Times New Roman" w:cstheme="minorHAnsi"/>
+          <w:sz w:val="20"/>
+          <w:szCs w:val="20"/>
+          <w:lang w:val="en-CA"/>
+        </w:rPr>
+        <w:t>percentageWeightFull</w:t>
+      </w:r>
+      <w:proofErr w:type="spellEnd"/>
+      <w:r>
+        <w:rPr>
+          <w:rFonts w:eastAsia="Times New Roman" w:cstheme="minorHAnsi"/>
+          <w:sz w:val="24"/>
+          <w:szCs w:val="24"/>
+          <w:lang w:val="en-CA"/>
+        </w:rPr>
+        <w:t> function may be using integer division or incorrect rounding.</w:t>
+      </w:r>
+    </w:p>
+    <w:p>
+      <w:pPr>
+        <w:spacing w:before="100" w:beforeAutospacing="1" w:after="100" w:afterAutospacing="1" w:line="240" w:lineRule="auto"/>
+        <w:rPr>
+          <w:rFonts w:eastAsia="Times New Roman" w:cstheme="minorHAnsi"/>
+          <w:sz w:val="24"/>
+          <w:szCs w:val="24"/>
+          <w:lang w:val="en-CA"/>
+        </w:rPr>
+      </w:pPr>
+      <w:r>
+        <w:rPr>
+          <w:rFonts w:eastAsia="Times New Roman" w:cstheme="minorHAnsi"/>
           <w:b/>
           <w:bCs/>
-        </w:rPr>
-        <w:lastRenderedPageBreak/>
+          <w:sz w:val="24"/>
+          <w:szCs w:val="24"/>
+          <w:lang w:val="en-CA"/>
+        </w:rPr>
+        <w:t>Fix</w:t>
+      </w:r>
+      <w:r>
+        <w:rPr>
+          <w:rFonts w:eastAsia="Times New Roman" w:cstheme="minorHAnsi"/>
+          <w:b/>
+          <w:bCs/>
+          <w:sz w:val="24"/>
+          <w:szCs w:val="24"/>
+          <w:lang w:val="en-CA"/>
+        </w:rPr>
+        <w:t>ed</w:t>
+      </w:r>
+      <w:r>
+        <w:rPr>
+          <w:rFonts w:eastAsia="Times New Roman" w:cstheme="minorHAnsi"/>
+          <w:sz w:val="24"/>
+          <w:szCs w:val="24"/>
+          <w:lang w:val="en-CA"/>
+        </w:rPr>
+        <w:t>: Check if </w:t>
+      </w:r>
+      <w:proofErr w:type="spellStart"/>
+      <w:r>
+        <w:rPr>
+          <w:rFonts w:eastAsia="Times New Roman" w:cstheme="minorHAnsi"/>
+          <w:sz w:val="20"/>
+          <w:szCs w:val="20"/>
+          <w:lang w:val="en-CA"/>
+        </w:rPr>
+        <w:t>currentWeight</w:t>
+      </w:r>
+      <w:proofErr w:type="spellEnd"/>
+      <w:r>
+        <w:rPr>
+          <w:rFonts w:eastAsia="Times New Roman" w:cstheme="minorHAnsi"/>
+          <w:sz w:val="20"/>
+          <w:szCs w:val="20"/>
+          <w:lang w:val="en-CA"/>
+        </w:rPr>
+        <w:t xml:space="preserve"> / </w:t>
+      </w:r>
+      <w:proofErr w:type="spellStart"/>
+      <w:r>
+        <w:rPr>
+          <w:rFonts w:eastAsia="Times New Roman" w:cstheme="minorHAnsi"/>
+          <w:sz w:val="20"/>
+          <w:szCs w:val="20"/>
+          <w:lang w:val="en-CA"/>
+        </w:rPr>
+        <w:t>maxWeight</w:t>
+      </w:r>
+      <w:proofErr w:type="spellEnd"/>
+      <w:r>
+        <w:rPr>
+          <w:rFonts w:eastAsia="Times New Roman" w:cstheme="minorHAnsi"/>
+          <w:sz w:val="24"/>
+          <w:szCs w:val="24"/>
+          <w:lang w:val="en-CA"/>
+        </w:rPr>
+        <w:t> uses floating-point math.</w:t>
+      </w:r>
+    </w:p>
+    <w:p>
+      <w:pPr>
+        <w:rPr>
+          <w:color w:val="808080" w:themeColor="background1" w:themeShade="80"/>
+        </w:rPr>
+      </w:pPr>
+    </w:p>
+    <w:p>
+      <w:r>
+        <w:rPr>
+          <w:b/>
+          <w:bCs/>
+        </w:rPr>
         <w:t>Test Name or ID</w:t>
       </w:r>
       <w:r>
@@ -1479,8 +1654,13 @@
             <w:pPr>
               <w:cnfStyle w:val="000000100000" w:firstRow="0" w:lastRow="0" w:firstColumn="0" w:lastColumn="0" w:oddVBand="0" w:evenVBand="0" w:oddHBand="1" w:evenHBand="0" w:firstRowFirstColumn="0" w:firstRowLastColumn="0" w:lastRowFirstColumn="0" w:lastRowLastColumn="0"/>
             </w:pPr>
-            <w:r>
-              <w:t xml:space="preserve">map[0][0] = ' ', </w:t>
+            <w:proofErr w:type="gramStart"/>
+            <w:r>
+              <w:t>map[</w:t>
+            </w:r>
+            <w:proofErr w:type="gramEnd"/>
+            <w:r>
+              <w:t xml:space="preserve">0][0] = ' ', </w:t>
             </w:r>
             <w:proofErr w:type="spellStart"/>
             <w:r>
@@ -1515,6 +1695,9 @@
             <w:pPr>
               <w:cnfStyle w:val="000000100000" w:firstRow="0" w:lastRow="0" w:firstColumn="0" w:lastColumn="0" w:oddVBand="0" w:evenVBand="0" w:oddHBand="1" w:evenHBand="0" w:firstRowFirstColumn="0" w:firstRowLastColumn="0" w:lastRowFirstColumn="0" w:lastRowLastColumn="0"/>
             </w:pPr>
+            <w:r>
+              <w:t>true</w:t>
+            </w:r>
           </w:p>
         </w:tc>
         <w:tc>
@@ -1526,6 +1709,9 @@
             <w:pPr>
               <w:cnfStyle w:val="000000100000" w:firstRow="0" w:lastRow="0" w:firstColumn="0" w:lastColumn="0" w:oddVBand="0" w:evenVBand="0" w:oddHBand="1" w:evenHBand="0" w:firstRowFirstColumn="0" w:firstRowLastColumn="0" w:lastRowFirstColumn="0" w:lastRowLastColumn="0"/>
             </w:pPr>
+            <w:r>
+              <w:t>Pass</w:t>
+            </w:r>
           </w:p>
         </w:tc>
       </w:tr>
@@ -1551,8 +1737,13 @@
             <w:pPr>
               <w:cnfStyle w:val="000000000000" w:firstRow="0" w:lastRow="0" w:firstColumn="0" w:lastColumn="0" w:oddVBand="0" w:evenVBand="0" w:oddHBand="0" w:evenHBand="0" w:firstRowFirstColumn="0" w:firstRowLastColumn="0" w:lastRowFirstColumn="0" w:lastRowLastColumn="0"/>
             </w:pPr>
-            <w:r>
-              <w:t xml:space="preserve">map[10][10] = 'B', </w:t>
+            <w:proofErr w:type="gramStart"/>
+            <w:r>
+              <w:t>map[</w:t>
+            </w:r>
+            <w:proofErr w:type="gramEnd"/>
+            <w:r>
+              <w:t xml:space="preserve">10][10] = 'B', </w:t>
             </w:r>
             <w:proofErr w:type="spellStart"/>
             <w:r>
@@ -1587,6 +1778,9 @@
             <w:pPr>
               <w:cnfStyle w:val="000000000000" w:firstRow="0" w:lastRow="0" w:firstColumn="0" w:lastColumn="0" w:oddVBand="0" w:evenVBand="0" w:oddHBand="0" w:evenHBand="0" w:firstRowFirstColumn="0" w:firstRowLastColumn="0" w:lastRowFirstColumn="0" w:lastRowLastColumn="0"/>
             </w:pPr>
+            <w:r>
+              <w:t>false</w:t>
+            </w:r>
           </w:p>
         </w:tc>
         <w:tc>
@@ -1598,6 +1792,9 @@
             <w:pPr>
               <w:cnfStyle w:val="000000000000" w:firstRow="0" w:lastRow="0" w:firstColumn="0" w:lastColumn="0" w:oddVBand="0" w:evenVBand="0" w:oddHBand="0" w:evenHBand="0" w:firstRowFirstColumn="0" w:firstRowLastColumn="0" w:lastRowFirstColumn="0" w:lastRowLastColumn="0"/>
             </w:pPr>
+            <w:r>
+              <w:t>Pass</w:t>
+            </w:r>
           </w:p>
         </w:tc>
       </w:tr>
@@ -1659,6 +1856,9 @@
             <w:pPr>
               <w:cnfStyle w:val="000000100000" w:firstRow="0" w:lastRow="0" w:firstColumn="0" w:lastColumn="0" w:oddVBand="0" w:evenVBand="0" w:oddHBand="1" w:evenHBand="0" w:firstRowFirstColumn="0" w:firstRowLastColumn="0" w:lastRowFirstColumn="0" w:lastRowLastColumn="0"/>
             </w:pPr>
+            <w:r>
+              <w:t>false</w:t>
+            </w:r>
           </w:p>
         </w:tc>
         <w:tc>
@@ -1670,6 +1870,9 @@
             <w:pPr>
               <w:cnfStyle w:val="000000100000" w:firstRow="0" w:lastRow="0" w:firstColumn="0" w:lastColumn="0" w:oddVBand="0" w:evenVBand="0" w:oddHBand="1" w:evenHBand="0" w:firstRowFirstColumn="0" w:firstRowLastColumn="0" w:lastRowFirstColumn="0" w:lastRowLastColumn="0"/>
             </w:pPr>
+            <w:r>
+              <w:t>Pass</w:t>
+            </w:r>
           </w:p>
         </w:tc>
       </w:tr>
@@ -1728,6 +1931,9 @@
             <w:pPr>
               <w:cnfStyle w:val="000000000000" w:firstRow="0" w:lastRow="0" w:firstColumn="0" w:lastColumn="0" w:oddVBand="0" w:evenVBand="0" w:oddHBand="0" w:evenHBand="0" w:firstRowFirstColumn="0" w:firstRowLastColumn="0" w:lastRowFirstColumn="0" w:lastRowLastColumn="0"/>
             </w:pPr>
+            <w:r>
+              <w:t>false</w:t>
+            </w:r>
           </w:p>
         </w:tc>
         <w:tc>
@@ -1739,6 +1945,9 @@
             <w:pPr>
               <w:cnfStyle w:val="000000000000" w:firstRow="0" w:lastRow="0" w:firstColumn="0" w:lastColumn="0" w:oddVBand="0" w:evenVBand="0" w:oddHBand="0" w:evenHBand="0" w:firstRowFirstColumn="0" w:firstRowLastColumn="0" w:lastRowFirstColumn="0" w:lastRowLastColumn="0"/>
             </w:pPr>
+            <w:r>
+              <w:t>Pass</w:t>
+            </w:r>
           </w:p>
         </w:tc>
       </w:tr>
@@ -2003,8 +2212,13 @@
             <w:pPr>
               <w:cnfStyle w:val="000000100000" w:firstRow="0" w:lastRow="0" w:firstColumn="0" w:lastColumn="0" w:oddVBand="0" w:evenVBand="0" w:oddHBand="1" w:evenHBand="0" w:firstRowFirstColumn="0" w:firstRowLastColumn="0" w:lastRowFirstColumn="0" w:lastRowLastColumn="0"/>
             </w:pPr>
-            <w:r>
-              <w:t>shipment(1000kg, 50m3, near blue)</w:t>
+            <w:proofErr w:type="gramStart"/>
+            <w:r>
+              <w:t>shipment(</w:t>
+            </w:r>
+            <w:proofErr w:type="gramEnd"/>
+            <w:r>
+              <w:t>1000kg, 50m3, near blue)</w:t>
             </w:r>
           </w:p>
         </w:tc>
@@ -2031,6 +2245,9 @@
             <w:pPr>
               <w:cnfStyle w:val="000000100000" w:firstRow="0" w:lastRow="0" w:firstColumn="0" w:lastColumn="0" w:oddVBand="0" w:evenVBand="0" w:oddHBand="1" w:evenHBand="0" w:firstRowFirstColumn="0" w:firstRowLastColumn="0" w:lastRowFirstColumn="0" w:lastRowLastColumn="0"/>
             </w:pPr>
+            <w:r>
+              <w:t>0</w:t>
+            </w:r>
           </w:p>
         </w:tc>
         <w:tc>
@@ -2042,6 +2259,9 @@
             <w:pPr>
               <w:cnfStyle w:val="000000100000" w:firstRow="0" w:lastRow="0" w:firstColumn="0" w:lastColumn="0" w:oddVBand="0" w:evenVBand="0" w:oddHBand="1" w:evenHBand="0" w:firstRowFirstColumn="0" w:firstRowLastColumn="0" w:lastRowFirstColumn="0" w:lastRowLastColumn="0"/>
             </w:pPr>
+            <w:r>
+              <w:t>Pass</w:t>
+            </w:r>
           </w:p>
         </w:tc>
       </w:tr>
@@ -2067,8 +2287,13 @@
             <w:pPr>
               <w:cnfStyle w:val="000000000000" w:firstRow="0" w:lastRow="0" w:firstColumn="0" w:lastColumn="0" w:oddVBand="0" w:evenVBand="0" w:oddHBand="0" w:evenHBand="0" w:firstRowFirstColumn="0" w:firstRowLastColumn="0" w:lastRowFirstColumn="0" w:lastRowLastColumn="0"/>
             </w:pPr>
-            <w:r>
-              <w:t>shipment(6000kg, 50m3)</w:t>
+            <w:proofErr w:type="gramStart"/>
+            <w:r>
+              <w:t>shipment(</w:t>
+            </w:r>
+            <w:proofErr w:type="gramEnd"/>
+            <w:r>
+              <w:t>6000kg, 50m3)</w:t>
             </w:r>
           </w:p>
         </w:tc>
@@ -2095,6 +2320,9 @@
             <w:pPr>
               <w:cnfStyle w:val="000000000000" w:firstRow="0" w:lastRow="0" w:firstColumn="0" w:lastColumn="0" w:oddVBand="0" w:evenVBand="0" w:oddHBand="0" w:evenHBand="0" w:firstRowFirstColumn="0" w:firstRowLastColumn="0" w:lastRowFirstColumn="0" w:lastRowLastColumn="0"/>
             </w:pPr>
+            <w:r>
+              <w:t>-1</w:t>
+            </w:r>
           </w:p>
         </w:tc>
         <w:tc>
@@ -2106,6 +2334,9 @@
             <w:pPr>
               <w:cnfStyle w:val="000000000000" w:firstRow="0" w:lastRow="0" w:firstColumn="0" w:lastColumn="0" w:oddVBand="0" w:evenVBand="0" w:oddHBand="0" w:evenHBand="0" w:firstRowFirstColumn="0" w:firstRowLastColumn="0" w:lastRowFirstColumn="0" w:lastRowLastColumn="0"/>
             </w:pPr>
+            <w:r>
+              <w:t>Pass</w:t>
+            </w:r>
           </w:p>
         </w:tc>
       </w:tr>
@@ -2134,8 +2365,21 @@
             <w:pPr>
               <w:cnfStyle w:val="000000100000" w:firstRow="0" w:lastRow="0" w:firstColumn="0" w:lastColumn="0" w:oddVBand="0" w:evenVBand="0" w:oddHBand="1" w:evenHBand="0" w:firstRowFirstColumn="0" w:firstRowLastColumn="0" w:lastRowFirstColumn="0" w:lastRowLastColumn="0"/>
             </w:pPr>
-            <w:r>
-              <w:t>truck[0] full, shipment still fits in truck[1]</w:t>
+            <w:proofErr w:type="gramStart"/>
+            <w:r>
+              <w:t>truck[</w:t>
+            </w:r>
+            <w:proofErr w:type="gramEnd"/>
+            <w:r>
+              <w:t xml:space="preserve">0] full, shipment still fits in </w:t>
+            </w:r>
+            <w:proofErr w:type="gramStart"/>
+            <w:r>
+              <w:t>truck[</w:t>
+            </w:r>
+            <w:proofErr w:type="gramEnd"/>
+            <w:r>
+              <w:t>1]</w:t>
             </w:r>
           </w:p>
         </w:tc>
@@ -2162,6 +2406,9 @@
             <w:pPr>
               <w:cnfStyle w:val="000000100000" w:firstRow="0" w:lastRow="0" w:firstColumn="0" w:lastColumn="0" w:oddVBand="0" w:evenVBand="0" w:oddHBand="1" w:evenHBand="0" w:firstRowFirstColumn="0" w:firstRowLastColumn="0" w:lastRowFirstColumn="0" w:lastRowLastColumn="0"/>
             </w:pPr>
+            <w:r>
+              <w:t>1</w:t>
+            </w:r>
           </w:p>
         </w:tc>
         <w:tc>
@@ -2173,6 +2420,9 @@
             <w:pPr>
               <w:cnfStyle w:val="000000100000" w:firstRow="0" w:lastRow="0" w:firstColumn="0" w:lastColumn="0" w:oddVBand="0" w:evenVBand="0" w:oddHBand="1" w:evenHBand="0" w:firstRowFirstColumn="0" w:firstRowLastColumn="0" w:lastRowFirstColumn="0" w:lastRowLastColumn="0"/>
             </w:pPr>
+            <w:r>
+              <w:t>Pass</w:t>
+            </w:r>
           </w:p>
         </w:tc>
       </w:tr>
@@ -2199,7 +2449,15 @@
               <w:cnfStyle w:val="000000000000" w:firstRow="0" w:lastRow="0" w:firstColumn="0" w:lastColumn="0" w:oddVBand="0" w:evenVBand="0" w:oddHBand="0" w:evenHBand="0" w:firstRowFirstColumn="0" w:firstRowLastColumn="0" w:lastRowFirstColumn="0" w:lastRowLastColumn="0"/>
             </w:pPr>
             <w:r>
-              <w:t>shipment far, use truck[2]</w:t>
+              <w:t xml:space="preserve">shipment far, use </w:t>
+            </w:r>
+            <w:proofErr w:type="gramStart"/>
+            <w:r>
+              <w:t>truck[</w:t>
+            </w:r>
+            <w:proofErr w:type="gramEnd"/>
+            <w:r>
+              <w:t>2]</w:t>
             </w:r>
           </w:p>
         </w:tc>
@@ -2226,6 +2484,9 @@
             <w:pPr>
               <w:cnfStyle w:val="000000000000" w:firstRow="0" w:lastRow="0" w:firstColumn="0" w:lastColumn="0" w:oddVBand="0" w:evenVBand="0" w:oddHBand="0" w:evenHBand="0" w:firstRowFirstColumn="0" w:firstRowLastColumn="0" w:lastRowFirstColumn="0" w:lastRowLastColumn="0"/>
             </w:pPr>
+            <w:r>
+              <w:t>2</w:t>
+            </w:r>
           </w:p>
         </w:tc>
         <w:tc>
@@ -2237,6 +2498,9 @@
             <w:pPr>
               <w:cnfStyle w:val="000000000000" w:firstRow="0" w:lastRow="0" w:firstColumn="0" w:lastColumn="0" w:oddVBand="0" w:evenVBand="0" w:oddHBand="0" w:evenHBand="0" w:firstRowFirstColumn="0" w:firstRowLastColumn="0" w:lastRowFirstColumn="0" w:lastRowLastColumn="0"/>
             </w:pPr>
+            <w:r>
+              <w:t>Pass</w:t>
+            </w:r>
           </w:p>
         </w:tc>
       </w:tr>
@@ -2319,7 +2583,7 @@
         <w:t xml:space="preserve">: </w:t>
       </w:r>
       <w:r>
-        <w:t>Finds the shortest valid path from a starting point to a destination</w:t>
+        <w:t>Calculates Manhattan distance between two valid points on a 25x25 map</w:t>
       </w:r>
     </w:p>
     <w:p>
@@ -2357,25 +2621,214 @@
         <w:t xml:space="preserve">: </w:t>
       </w:r>
       <w:proofErr w:type="spellStart"/>
-      <w:r>
-        <w:t>shortestPath</w:t>
+      <w:proofErr w:type="gramStart"/>
+      <w:r>
+        <w:t>calculateRouteDistance</w:t>
       </w:r>
       <w:proofErr w:type="spellEnd"/>
+      <w:r>
+        <w:t>(</w:t>
+      </w:r>
+      <w:proofErr w:type="gramEnd"/>
+      <w:r>
+        <w:t>)</w:t>
+      </w:r>
     </w:p>
     <w:p>
       <w:pPr>
+        <w:pStyle w:val="NormalWeb"/>
+        <w:rPr>
+          <w:rFonts w:hAnsi="Symbol"/>
+        </w:rPr>
+      </w:pPr>
+      <w:r>
         <w:rPr>
           <w:b/>
           <w:bCs/>
         </w:rPr>
+        <w:t>Test Scenarios:</w:t>
+      </w:r>
+      <w:r>
+        <w:rPr>
+          <w:rFonts w:hAnsi="Symbol"/>
+        </w:rPr>
+        <w:t xml:space="preserve"> </w:t>
+      </w:r>
+    </w:p>
+    <w:p>
+      <w:pPr>
+        <w:pStyle w:val="NormalWeb"/>
+        <w:rPr>
+          <w:rFonts w:ascii="Aptos" w:eastAsia="Times New Roman" w:hAnsi="Aptos" w:cstheme="majorHAnsi"/>
+          <w:lang w:val="en-CA"/>
+        </w:rPr>
       </w:pPr>
       <w:r>
+        <w:rPr>
+          <w:rFonts w:hAnsi="Symbol"/>
+        </w:rPr>
+        <w:t xml:space="preserve"> </w:t>
+      </w:r>
+      <w:r>
+        <w:rPr>
+          <w:rFonts w:ascii="Aptos" w:eastAsia="Times New Roman" w:hAnsi="Aptos" w:cstheme="majorHAnsi"/>
+          <w:lang w:val="en-CA"/>
+        </w:rPr>
+        <w:t xml:space="preserve">Input: </w:t>
+      </w:r>
+      <w:proofErr w:type="gramStart"/>
+      <w:r>
+        <w:rPr>
+          <w:rFonts w:ascii="Aptos" w:eastAsia="Times New Roman" w:hAnsi="Aptos" w:cstheme="majorHAnsi"/>
+          <w:sz w:val="20"/>
+          <w:szCs w:val="20"/>
+          <w:lang w:val="en-CA"/>
+        </w:rPr>
+        <w:t>map[</w:t>
+      </w:r>
+      <w:proofErr w:type="gramEnd"/>
+      <w:r>
+        <w:rPr>
+          <w:rFonts w:ascii="Aptos" w:eastAsia="Times New Roman" w:hAnsi="Aptos" w:cstheme="majorHAnsi"/>
+          <w:sz w:val="20"/>
+          <w:szCs w:val="20"/>
+          <w:lang w:val="en-CA"/>
+        </w:rPr>
+        <w:t>25][25]</w:t>
+      </w:r>
+      <w:r>
+        <w:rPr>
+          <w:rFonts w:ascii="Aptos" w:eastAsia="Times New Roman" w:hAnsi="Aptos" w:cstheme="majorHAnsi"/>
+          <w:lang w:val="en-CA"/>
+        </w:rPr>
+        <w:t xml:space="preserve"> (not used in current logic)</w:t>
+      </w:r>
+    </w:p>
+    <w:p>
+      <w:pPr>
+        <w:pStyle w:val="NormalWeb"/>
+        <w:rPr>
+          <w:rFonts w:ascii="Aptos" w:eastAsia="Times New Roman" w:hAnsi="Aptos" w:cstheme="majorHAnsi"/>
+          <w:lang w:val="en-CA"/>
+        </w:rPr>
+      </w:pPr>
+      <w:r>
+        <w:rPr>
+          <w:rFonts w:ascii="Aptos" w:eastAsia="Times New Roman" w:hAnsi="Aptos" w:cstheme="majorHAnsi"/>
+          <w:lang w:val="en-CA"/>
+        </w:rPr>
+        <w:t xml:space="preserve"> Distance = </w:t>
+      </w:r>
+      <w:proofErr w:type="gramStart"/>
+      <w:r>
+        <w:rPr>
+          <w:rFonts w:ascii="Aptos" w:eastAsia="Times New Roman" w:hAnsi="Aptos" w:cstheme="majorHAnsi"/>
+          <w:sz w:val="20"/>
+          <w:szCs w:val="20"/>
+          <w:lang w:val="en-CA"/>
+        </w:rPr>
+        <w:t>abs(</w:t>
+      </w:r>
+      <w:proofErr w:type="spellStart"/>
+      <w:proofErr w:type="gramEnd"/>
+      <w:r>
+        <w:rPr>
+          <w:rFonts w:ascii="Aptos" w:eastAsia="Times New Roman" w:hAnsi="Aptos" w:cstheme="majorHAnsi"/>
+          <w:sz w:val="20"/>
+          <w:szCs w:val="20"/>
+          <w:lang w:val="en-CA"/>
+        </w:rPr>
+        <w:t>start.row</w:t>
+      </w:r>
+      <w:proofErr w:type="spellEnd"/>
+      <w:r>
+        <w:rPr>
+          <w:rFonts w:ascii="Aptos" w:eastAsia="Times New Roman" w:hAnsi="Aptos" w:cstheme="majorHAnsi"/>
+          <w:sz w:val="20"/>
+          <w:szCs w:val="20"/>
+          <w:lang w:val="en-CA"/>
+        </w:rPr>
+        <w:t xml:space="preserve"> - </w:t>
+      </w:r>
+      <w:proofErr w:type="spellStart"/>
+      <w:r>
+        <w:rPr>
+          <w:rFonts w:ascii="Aptos" w:eastAsia="Times New Roman" w:hAnsi="Aptos" w:cstheme="majorHAnsi"/>
+          <w:sz w:val="20"/>
+          <w:szCs w:val="20"/>
+          <w:lang w:val="en-CA"/>
+        </w:rPr>
+        <w:t>end.row</w:t>
+      </w:r>
+      <w:proofErr w:type="spellEnd"/>
+      <w:r>
+        <w:rPr>
+          <w:rFonts w:ascii="Aptos" w:eastAsia="Times New Roman" w:hAnsi="Aptos" w:cstheme="majorHAnsi"/>
+          <w:sz w:val="20"/>
+          <w:szCs w:val="20"/>
+          <w:lang w:val="en-CA"/>
+        </w:rPr>
+        <w:t xml:space="preserve">) + </w:t>
+      </w:r>
+      <w:proofErr w:type="gramStart"/>
+      <w:r>
+        <w:rPr>
+          <w:rFonts w:ascii="Aptos" w:eastAsia="Times New Roman" w:hAnsi="Aptos" w:cstheme="majorHAnsi"/>
+          <w:sz w:val="20"/>
+          <w:szCs w:val="20"/>
+          <w:lang w:val="en-CA"/>
+        </w:rPr>
+        <w:t>abs(</w:t>
+      </w:r>
+      <w:proofErr w:type="spellStart"/>
+      <w:proofErr w:type="gramEnd"/>
+      <w:r>
+        <w:rPr>
+          <w:rFonts w:ascii="Aptos" w:eastAsia="Times New Roman" w:hAnsi="Aptos" w:cstheme="majorHAnsi"/>
+          <w:sz w:val="20"/>
+          <w:szCs w:val="20"/>
+          <w:lang w:val="en-CA"/>
+        </w:rPr>
+        <w:t>start.col</w:t>
+      </w:r>
+      <w:proofErr w:type="spellEnd"/>
+      <w:r>
+        <w:rPr>
+          <w:rFonts w:ascii="Aptos" w:eastAsia="Times New Roman" w:hAnsi="Aptos" w:cstheme="majorHAnsi"/>
+          <w:sz w:val="20"/>
+          <w:szCs w:val="20"/>
+          <w:lang w:val="en-CA"/>
+        </w:rPr>
+        <w:t xml:space="preserve"> - </w:t>
+      </w:r>
+      <w:proofErr w:type="spellStart"/>
+      <w:r>
+        <w:rPr>
+          <w:rFonts w:ascii="Aptos" w:eastAsia="Times New Roman" w:hAnsi="Aptos" w:cstheme="majorHAnsi"/>
+          <w:sz w:val="20"/>
+          <w:szCs w:val="20"/>
+          <w:lang w:val="en-CA"/>
+        </w:rPr>
+        <w:t>end.col</w:t>
+      </w:r>
+      <w:proofErr w:type="spellEnd"/>
+      <w:r>
+        <w:rPr>
+          <w:rFonts w:ascii="Aptos" w:eastAsia="Times New Roman" w:hAnsi="Aptos" w:cstheme="majorHAnsi"/>
+          <w:sz w:val="20"/>
+          <w:szCs w:val="20"/>
+          <w:lang w:val="en-CA"/>
+        </w:rPr>
+        <w:t>)</w:t>
+      </w:r>
+    </w:p>
+    <w:p>
+      <w:pPr>
         <w:rPr>
           <w:b/>
           <w:bCs/>
         </w:rPr>
-        <w:t>Test Scenarios:</w:t>
-      </w:r>
+      </w:pPr>
     </w:p>
     <w:tbl>
       <w:tblPr>
@@ -2475,7 +2928,7 @@
           </w:tcPr>
           <w:p>
             <w:r>
-              <w:t>Direct move</w:t>
+              <w:t>Horizontal movement only</w:t>
             </w:r>
           </w:p>
         </w:tc>
@@ -2489,15 +2942,21 @@
               <w:cnfStyle w:val="000000100000" w:firstRow="0" w:lastRow="0" w:firstColumn="0" w:lastColumn="0" w:oddVBand="0" w:evenVBand="0" w:oddHBand="1" w:evenHBand="0" w:firstRowFirstColumn="0" w:firstRowLastColumn="0" w:lastRowFirstColumn="0" w:lastRowLastColumn="0"/>
             </w:pPr>
             <w:r>
-              <w:t xml:space="preserve">start = (2,2), </w:t>
-            </w:r>
-            <w:proofErr w:type="spellStart"/>
-            <w:r>
-              <w:t>dest</w:t>
-            </w:r>
-            <w:proofErr w:type="spellEnd"/>
-            <w:r>
-              <w:t xml:space="preserve"> = (2,3); clear path</w:t>
+              <w:rPr>
+                <w:rStyle w:val="HTMLCode"/>
+                <w:rFonts w:eastAsiaTheme="minorHAnsi"/>
+              </w:rPr>
+              <w:t>start = (3,3)</w:t>
+            </w:r>
+            <w:r>
+              <w:t xml:space="preserve">, </w:t>
+            </w:r>
+            <w:r>
+              <w:rPr>
+                <w:rStyle w:val="HTMLCode"/>
+                <w:rFonts w:eastAsiaTheme="minorHAnsi"/>
+              </w:rPr>
+              <w:t>end = (3,6)</w:t>
             </w:r>
           </w:p>
         </w:tc>
@@ -2511,7 +2970,7 @@
               <w:cnfStyle w:val="000000100000" w:firstRow="0" w:lastRow="0" w:firstColumn="0" w:lastColumn="0" w:oddVBand="0" w:evenVBand="0" w:oddHBand="1" w:evenHBand="0" w:firstRowFirstColumn="0" w:firstRowLastColumn="0" w:lastRowFirstColumn="0" w:lastRowLastColumn="0"/>
             </w:pPr>
             <w:r>
-              <w:t>Route has 1 point: {(2,3)}</w:t>
+              <w:t>3</w:t>
             </w:r>
           </w:p>
         </w:tc>
@@ -2524,6 +2983,9 @@
             <w:pPr>
               <w:cnfStyle w:val="000000100000" w:firstRow="0" w:lastRow="0" w:firstColumn="0" w:lastColumn="0" w:oddVBand="0" w:evenVBand="0" w:oddHBand="1" w:evenHBand="0" w:firstRowFirstColumn="0" w:firstRowLastColumn="0" w:lastRowFirstColumn="0" w:lastRowLastColumn="0"/>
             </w:pPr>
+            <w:r>
+              <w:t>3</w:t>
+            </w:r>
           </w:p>
         </w:tc>
         <w:tc>
@@ -2535,6 +2997,9 @@
             <w:pPr>
               <w:cnfStyle w:val="000000100000" w:firstRow="0" w:lastRow="0" w:firstColumn="0" w:lastColumn="0" w:oddVBand="0" w:evenVBand="0" w:oddHBand="1" w:evenHBand="0" w:firstRowFirstColumn="0" w:firstRowLastColumn="0" w:lastRowFirstColumn="0" w:lastRowLastColumn="0"/>
             </w:pPr>
+            <w:r>
+              <w:t>Pass</w:t>
+            </w:r>
           </w:p>
         </w:tc>
       </w:tr>
@@ -2547,7 +3012,7 @@
           </w:tcPr>
           <w:p>
             <w:r>
-              <w:t>Detour around building</w:t>
+              <w:t>Vertical movement only</w:t>
             </w:r>
           </w:p>
         </w:tc>
@@ -2561,15 +3026,21 @@
               <w:cnfStyle w:val="000000000000" w:firstRow="0" w:lastRow="0" w:firstColumn="0" w:lastColumn="0" w:oddVBand="0" w:evenVBand="0" w:oddHBand="0" w:evenHBand="0" w:firstRowFirstColumn="0" w:firstRowLastColumn="0" w:lastRowFirstColumn="0" w:lastRowLastColumn="0"/>
             </w:pPr>
             <w:r>
-              <w:t xml:space="preserve">start = (2,2), </w:t>
-            </w:r>
-            <w:proofErr w:type="spellStart"/>
-            <w:r>
-              <w:t>dest</w:t>
-            </w:r>
-            <w:proofErr w:type="spellEnd"/>
-            <w:r>
-              <w:t xml:space="preserve"> = (2,4); map[2][3] = 'B'</w:t>
+              <w:rPr>
+                <w:rStyle w:val="HTMLCode"/>
+                <w:rFonts w:eastAsiaTheme="minorHAnsi"/>
+              </w:rPr>
+              <w:t>start = (4,1)</w:t>
+            </w:r>
+            <w:r>
+              <w:t xml:space="preserve">, </w:t>
+            </w:r>
+            <w:r>
+              <w:rPr>
+                <w:rStyle w:val="HTMLCode"/>
+                <w:rFonts w:eastAsiaTheme="minorHAnsi"/>
+              </w:rPr>
+              <w:t>end = (7,1)</w:t>
             </w:r>
           </w:p>
         </w:tc>
@@ -2583,7 +3054,7 @@
               <w:cnfStyle w:val="000000000000" w:firstRow="0" w:lastRow="0" w:firstColumn="0" w:lastColumn="0" w:oddVBand="0" w:evenVBand="0" w:oddHBand="0" w:evenHBand="0" w:firstRowFirstColumn="0" w:firstRowLastColumn="0" w:lastRowFirstColumn="0" w:lastRowLastColumn="0"/>
             </w:pPr>
             <w:r>
-              <w:t>Route avoids (2,3) via adjacent squares</w:t>
+              <w:t>3</w:t>
             </w:r>
           </w:p>
         </w:tc>
@@ -2596,6 +3067,9 @@
             <w:pPr>
               <w:cnfStyle w:val="000000000000" w:firstRow="0" w:lastRow="0" w:firstColumn="0" w:lastColumn="0" w:oddVBand="0" w:evenVBand="0" w:oddHBand="0" w:evenHBand="0" w:firstRowFirstColumn="0" w:firstRowLastColumn="0" w:lastRowFirstColumn="0" w:lastRowLastColumn="0"/>
             </w:pPr>
+            <w:r>
+              <w:t>3</w:t>
+            </w:r>
           </w:p>
         </w:tc>
         <w:tc>
@@ -2607,6 +3081,9 @@
             <w:pPr>
               <w:cnfStyle w:val="000000000000" w:firstRow="0" w:lastRow="0" w:firstColumn="0" w:lastColumn="0" w:oddVBand="0" w:evenVBand="0" w:oddHBand="0" w:evenHBand="0" w:firstRowFirstColumn="0" w:firstRowLastColumn="0" w:lastRowFirstColumn="0" w:lastRowLastColumn="0"/>
             </w:pPr>
+            <w:r>
+              <w:t xml:space="preserve"> Pass</w:t>
+            </w:r>
           </w:p>
         </w:tc>
       </w:tr>
@@ -2622,7 +3099,7 @@
           </w:tcPr>
           <w:p>
             <w:r>
-              <w:t>Destination blocked</w:t>
+              <w:t>Diagonal movement</w:t>
             </w:r>
           </w:p>
         </w:tc>
@@ -2635,13 +3112,22 @@
             <w:pPr>
               <w:cnfStyle w:val="000000100000" w:firstRow="0" w:lastRow="0" w:firstColumn="0" w:lastColumn="0" w:oddVBand="0" w:evenVBand="0" w:oddHBand="1" w:evenHBand="0" w:firstRowFirstColumn="0" w:firstRowLastColumn="0" w:lastRowFirstColumn="0" w:lastRowLastColumn="0"/>
             </w:pPr>
-            <w:proofErr w:type="spellStart"/>
-            <w:r>
-              <w:t>dest</w:t>
-            </w:r>
-            <w:proofErr w:type="spellEnd"/>
-            <w:r>
-              <w:t xml:space="preserve"> = (5,5); All 8 neighbors of (5,5) set to 'B'</w:t>
+            <w:r>
+              <w:rPr>
+                <w:rStyle w:val="HTMLCode"/>
+                <w:rFonts w:eastAsiaTheme="minorHAnsi"/>
+              </w:rPr>
+              <w:t>start = (2,2)</w:t>
+            </w:r>
+            <w:r>
+              <w:t xml:space="preserve">, </w:t>
+            </w:r>
+            <w:r>
+              <w:rPr>
+                <w:rStyle w:val="HTMLCode"/>
+                <w:rFonts w:eastAsiaTheme="minorHAnsi"/>
+              </w:rPr>
+              <w:t>end = (5,5)</w:t>
             </w:r>
           </w:p>
         </w:tc>
@@ -2655,7 +3141,7 @@
               <w:cnfStyle w:val="000000100000" w:firstRow="0" w:lastRow="0" w:firstColumn="0" w:lastColumn="0" w:oddVBand="0" w:evenVBand="0" w:oddHBand="1" w:evenHBand="0" w:firstRowFirstColumn="0" w:firstRowLastColumn="0" w:lastRowFirstColumn="0" w:lastRowLastColumn="0"/>
             </w:pPr>
             <w:r>
-              <w:t>Route is empty</w:t>
+              <w:t>6</w:t>
             </w:r>
           </w:p>
         </w:tc>
@@ -2668,6 +3154,9 @@
             <w:pPr>
               <w:cnfStyle w:val="000000100000" w:firstRow="0" w:lastRow="0" w:firstColumn="0" w:lastColumn="0" w:oddVBand="0" w:evenVBand="0" w:oddHBand="1" w:evenHBand="0" w:firstRowFirstColumn="0" w:firstRowLastColumn="0" w:lastRowFirstColumn="0" w:lastRowLastColumn="0"/>
             </w:pPr>
+            <w:r>
+              <w:t>6</w:t>
+            </w:r>
           </w:p>
         </w:tc>
         <w:tc>
@@ -2679,10 +3168,16 @@
             <w:pPr>
               <w:cnfStyle w:val="000000100000" w:firstRow="0" w:lastRow="0" w:firstColumn="0" w:lastColumn="0" w:oddVBand="0" w:evenVBand="0" w:oddHBand="1" w:evenHBand="0" w:firstRowFirstColumn="0" w:firstRowLastColumn="0" w:lastRowFirstColumn="0" w:lastRowLastColumn="0"/>
             </w:pPr>
+            <w:r>
+              <w:t xml:space="preserve"> Pass</w:t>
+            </w:r>
           </w:p>
         </w:tc>
       </w:tr>
       <w:tr>
+        <w:trPr>
+          <w:trHeight w:val="267"/>
+        </w:trPr>
         <w:tc>
           <w:tcPr>
             <w:cnfStyle w:val="001000000000" w:firstRow="0" w:lastRow="0" w:firstColumn="1" w:lastColumn="0" w:oddVBand="0" w:evenVBand="0" w:oddHBand="0" w:evenHBand="0" w:firstRowFirstColumn="0" w:firstRowLastColumn="0" w:lastRowFirstColumn="0" w:lastRowLastColumn="0"/>
@@ -2691,13 +3186,8 @@
           </w:tcPr>
           <w:p>
             <w:r>
-              <w:t xml:space="preserve">Same start and </w:t>
-            </w:r>
-            <w:proofErr w:type="spellStart"/>
-            <w:r>
-              <w:t>dest</w:t>
-            </w:r>
-            <w:proofErr w:type="spellEnd"/>
+              <w:t>Same start and end</w:t>
+            </w:r>
           </w:p>
         </w:tc>
         <w:tc>
@@ -2710,15 +3200,21 @@
               <w:cnfStyle w:val="000000000000" w:firstRow="0" w:lastRow="0" w:firstColumn="0" w:lastColumn="0" w:oddVBand="0" w:evenVBand="0" w:oddHBand="0" w:evenHBand="0" w:firstRowFirstColumn="0" w:firstRowLastColumn="0" w:lastRowFirstColumn="0" w:lastRowLastColumn="0"/>
             </w:pPr>
             <w:r>
-              <w:t xml:space="preserve">start = (4,4), </w:t>
-            </w:r>
-            <w:proofErr w:type="spellStart"/>
-            <w:r>
-              <w:t>dest</w:t>
-            </w:r>
-            <w:proofErr w:type="spellEnd"/>
-            <w:r>
-              <w:t xml:space="preserve"> = (4,4)</w:t>
+              <w:rPr>
+                <w:rStyle w:val="HTMLCode"/>
+                <w:rFonts w:eastAsiaTheme="minorHAnsi"/>
+              </w:rPr>
+              <w:t>start = (0,0)</w:t>
+            </w:r>
+            <w:r>
+              <w:t xml:space="preserve">, </w:t>
+            </w:r>
+            <w:r>
+              <w:rPr>
+                <w:rStyle w:val="HTMLCode"/>
+                <w:rFonts w:eastAsiaTheme="minorHAnsi"/>
+              </w:rPr>
+              <w:t>end = (0,0)</w:t>
             </w:r>
           </w:p>
         </w:tc>
@@ -2732,7 +3228,7 @@
               <w:cnfStyle w:val="000000000000" w:firstRow="0" w:lastRow="0" w:firstColumn="0" w:lastColumn="0" w:oddVBand="0" w:evenVBand="0" w:oddHBand="0" w:evenHBand="0" w:firstRowFirstColumn="0" w:firstRowLastColumn="0" w:lastRowFirstColumn="0" w:lastRowLastColumn="0"/>
             </w:pPr>
             <w:r>
-              <w:t>Route has 0 points</w:t>
+              <w:t>0</w:t>
             </w:r>
           </w:p>
         </w:tc>
@@ -2745,6 +3241,9 @@
             <w:pPr>
               <w:cnfStyle w:val="000000000000" w:firstRow="0" w:lastRow="0" w:firstColumn="0" w:lastColumn="0" w:oddVBand="0" w:evenVBand="0" w:oddHBand="0" w:evenHBand="0" w:firstRowFirstColumn="0" w:firstRowLastColumn="0" w:lastRowFirstColumn="0" w:lastRowLastColumn="0"/>
             </w:pPr>
+            <w:r>
+              <w:t>0</w:t>
+            </w:r>
           </w:p>
         </w:tc>
         <w:tc>
@@ -2756,6 +3255,9 @@
             <w:pPr>
               <w:cnfStyle w:val="000000000000" w:firstRow="0" w:lastRow="0" w:firstColumn="0" w:lastColumn="0" w:oddVBand="0" w:evenVBand="0" w:oddHBand="0" w:evenHBand="0" w:firstRowFirstColumn="0" w:firstRowLastColumn="0" w:lastRowFirstColumn="0" w:lastRowLastColumn="0"/>
             </w:pPr>
+            <w:r>
+              <w:t xml:space="preserve"> Pass</w:t>
+            </w:r>
           </w:p>
         </w:tc>
       </w:tr>
@@ -2795,7 +3297,7 @@
     </w:p>
     <w:sectPr>
       <w:pgSz w:w="12240" w:h="15840"/>
-      <w:pgMar w:top="1440" w:right="1440" w:bottom="1440" w:left="1440" w:header="720" w:footer="720" w:gutter="0"/>
+      <w:pgMar w:top="1440" w:right="1440" w:bottom="760" w:left="1440" w:header="720" w:footer="720" w:gutter="0"/>
       <w:cols w:space="720"/>
       <w:docGrid w:linePitch="360"/>
     </w:sectPr>
@@ -3226,6 +3728,7 @@
   <w:style w:type="character" w:default="1" w:styleId="DefaultParagraphFont">
     <w:name w:val="Default Paragraph Font"/>
     <w:uiPriority w:val="1"/>
+    <w:semiHidden/>
     <w:unhideWhenUsed/>
   </w:style>
   <w:style w:type="table" w:default="1" w:styleId="TableNormal">
@@ -3402,7 +3905,6 @@
     <w:name w:val="Normal (Web)"/>
     <w:basedOn w:val="Normal"/>
     <w:uiPriority w:val="99"/>
-    <w:semiHidden/>
     <w:unhideWhenUsed/>
     <w:rsid w:val="00605887"/>
     <w:rPr>
@@ -3422,6 +3924,22 @@
       <w:rFonts w:ascii="Courier New" w:eastAsia="Times New Roman" w:hAnsi="Courier New" w:cs="Courier New"/>
       <w:sz w:val="20"/>
       <w:szCs w:val="20"/>
+    </w:rPr>
+  </w:style>
+  <w:style w:type="character" w:customStyle="1" w:styleId="apple-converted-space">
+    <w:name w:val="apple-converted-space"/>
+    <w:basedOn w:val="DefaultParagraphFont"/>
+    <w:rsid w:val="003979A6"/>
+  </w:style>
+  <w:style w:type="character" w:styleId="Strong">
+    <w:name w:val="Strong"/>
+    <w:basedOn w:val="DefaultParagraphFont"/>
+    <w:uiPriority w:val="22"/>
+    <w:qFormat/>
+    <w:rsid w:val="003979A6"/>
+    <w:rPr>
+      <w:b/>
+      <w:bCs/>
     </w:rPr>
   </w:style>
 </w:styles>
@@ -3720,4 +4238,16 @@
     </a:ext>
   </a:extLst>
 </a:theme>
+</file>
+
+<file path=customXml/item1.xml><?xml version="1.0" encoding="utf-8"?>
+<b:Sources xmlns:b="http://schemas.openxmlformats.org/officeDocument/2006/bibliography" xmlns="http://schemas.openxmlformats.org/officeDocument/2006/bibliography" SelectedStyle="/APASixthEditionOfficeOnline.xsl" StyleName="APA" Version="6"/>
+</file>
+
+<file path=customXml/itemProps1.xml><?xml version="1.0" encoding="utf-8"?>
+<ds:datastoreItem xmlns:ds="http://schemas.openxmlformats.org/officeDocument/2006/customXml" ds:itemID="{01384B8C-D2F4-5146-9437-B5E08701431C}">
+  <ds:schemaRefs>
+    <ds:schemaRef ds:uri="http://schemas.openxmlformats.org/officeDocument/2006/bibliography"/>
+  </ds:schemaRefs>
+</ds:datastoreItem>
 </file>
</xml_diff>